<commit_message>
New Text File addded
</commit_message>
<xml_diff>
--- a/Bhabanishankar_ruby_assignment.docx
+++ b/Bhabanishankar_ruby_assignment.docx
@@ -179,48 +179,20 @@
         <w:rPr>
           <w:b/>
         </w:rPr>
-        <w:t>_for(</w:t>
-      </w:r>
-      <w:proofErr w:type="gramStart"/>
-      <w:r>
-        <w:rPr>
-          <w:b/>
-        </w:rPr>
-        <w:t>:scan</w:t>
-      </w:r>
-      <w:proofErr w:type="gramEnd"/>
-      <w:r>
-        <w:rPr>
-          <w:b/>
-        </w:rPr>
-        <w:t>,/RUBY/).map{Regexp.last_match.begin(0)}</w:t>
-      </w:r>
-    </w:p>
-    <w:p>
-      <w:pPr>
-        <w:rPr>
-          <w:b/>
-        </w:rPr>
-      </w:pPr>
-      <w:r>
-        <w:rPr>
-          <w:b/>
-        </w:rPr>
-        <w:t xml:space="preserve">=&gt; [0, 114, </w:t>
-      </w:r>
-      <w:proofErr w:type="gramStart"/>
-      <w:r>
-        <w:rPr>
-          <w:b/>
-        </w:rPr>
-        <w:t>195</w:t>
-      </w:r>
-      <w:proofErr w:type="gramEnd"/>
-      <w:r>
-        <w:rPr>
-          <w:b/>
-        </w:rPr>
-        <w:t>]</w:t>
+        <w:t>_for(:scan,/RUBY/).map{Regexp.last_match.begin(0)}</w:t>
+      </w:r>
+    </w:p>
+    <w:p>
+      <w:pPr>
+        <w:rPr>
+          <w:b/>
+        </w:rPr>
+      </w:pPr>
+      <w:r>
+        <w:rPr>
+          <w:b/>
+        </w:rPr>
+        <w:t>=&gt; [0, 114, 195]</w:t>
       </w:r>
     </w:p>
     <w:p>
@@ -262,13 +234,8 @@
       <w:r>
         <w:t xml:space="preserve"> </w:t>
       </w:r>
-      <w:proofErr w:type="gramStart"/>
-      <w:r>
-        <w:t>Create</w:t>
-      </w:r>
-      <w:proofErr w:type="gramEnd"/>
-      <w:r>
-        <w:t xml:space="preserve"> a</w:t>
+      <w:r>
+        <w:t>Create a</w:t>
       </w:r>
       <w:r>
         <w:t xml:space="preserve">n </w:t>
@@ -291,21 +258,12 @@
           <w:b/>
         </w:rPr>
       </w:pPr>
-      <w:proofErr w:type="gramStart"/>
-      <w:r>
-        <w:rPr>
-          <w:rFonts w:ascii="Courier New" w:hAnsi="Courier New" w:cs="Courier New"/>
-          <w:b/>
-        </w:rPr>
-        <w:t>irb(</w:t>
-      </w:r>
-      <w:proofErr w:type="gramEnd"/>
-      <w:r>
-        <w:rPr>
-          <w:rFonts w:ascii="Courier New" w:hAnsi="Courier New" w:cs="Courier New"/>
-          <w:b/>
-        </w:rPr>
-        <w:t xml:space="preserve">main):016:0&gt; </w:t>
+      <w:r>
+        <w:rPr>
+          <w:rFonts w:ascii="Courier New" w:hAnsi="Courier New" w:cs="Courier New"/>
+          <w:b/>
+        </w:rPr>
+        <w:t xml:space="preserve">irb(main):016:0&gt; </w:t>
       </w:r>
       <w:r>
         <w:rPr>
@@ -352,78 +310,51 @@
           <w:b/>
         </w:rPr>
       </w:pPr>
-      <w:proofErr w:type="gramStart"/>
-      <w:r>
-        <w:rPr>
-          <w:rFonts w:ascii="Courier New" w:hAnsi="Courier New" w:cs="Courier New"/>
-          <w:b/>
-        </w:rPr>
-        <w:t>irb(</w:t>
-      </w:r>
-      <w:proofErr w:type="gramEnd"/>
-      <w:r>
-        <w:rPr>
-          <w:rFonts w:ascii="Courier New" w:hAnsi="Courier New" w:cs="Courier New"/>
-          <w:b/>
-        </w:rPr>
-        <w:t>main):023:0&gt; arr.each do |i|</w:t>
-      </w:r>
-    </w:p>
-    <w:p>
-      <w:pPr>
-        <w:autoSpaceDE w:val="0"/>
-        <w:autoSpaceDN w:val="0"/>
-        <w:adjustRightInd w:val="0"/>
-        <w:spacing w:after="0" w:line="240" w:lineRule="auto"/>
-        <w:rPr>
-          <w:rFonts w:ascii="Courier New" w:hAnsi="Courier New" w:cs="Courier New"/>
-          <w:b/>
-        </w:rPr>
-      </w:pPr>
-      <w:proofErr w:type="gramStart"/>
-      <w:r>
-        <w:rPr>
-          <w:rFonts w:ascii="Courier New" w:hAnsi="Courier New" w:cs="Courier New"/>
-          <w:b/>
-        </w:rPr>
-        <w:t>irb(</w:t>
-      </w:r>
-      <w:proofErr w:type="gramEnd"/>
-      <w:r>
-        <w:rPr>
-          <w:rFonts w:ascii="Courier New" w:hAnsi="Courier New" w:cs="Courier New"/>
-          <w:b/>
-        </w:rPr>
-        <w:t>main):024:1* puts i</w:t>
-      </w:r>
-    </w:p>
-    <w:p>
-      <w:pPr>
-        <w:autoSpaceDE w:val="0"/>
-        <w:autoSpaceDN w:val="0"/>
-        <w:adjustRightInd w:val="0"/>
-        <w:spacing w:after="0" w:line="240" w:lineRule="auto"/>
-        <w:rPr>
-          <w:rFonts w:ascii="Courier New" w:hAnsi="Courier New" w:cs="Courier New"/>
-          <w:b/>
-        </w:rPr>
-      </w:pPr>
-      <w:proofErr w:type="gramStart"/>
+      <w:r>
+        <w:rPr>
+          <w:rFonts w:ascii="Courier New" w:hAnsi="Courier New" w:cs="Courier New"/>
+          <w:b/>
+        </w:rPr>
+        <w:t>irb(main):023:0&gt; arr.each do |i|</w:t>
+      </w:r>
+    </w:p>
+    <w:p>
+      <w:pPr>
+        <w:autoSpaceDE w:val="0"/>
+        <w:autoSpaceDN w:val="0"/>
+        <w:adjustRightInd w:val="0"/>
+        <w:spacing w:after="0" w:line="240" w:lineRule="auto"/>
+        <w:rPr>
+          <w:rFonts w:ascii="Courier New" w:hAnsi="Courier New" w:cs="Courier New"/>
+          <w:b/>
+        </w:rPr>
+      </w:pPr>
+      <w:r>
+        <w:rPr>
+          <w:rFonts w:ascii="Courier New" w:hAnsi="Courier New" w:cs="Courier New"/>
+          <w:b/>
+        </w:rPr>
+        <w:t>irb(main):024:1* puts i</w:t>
+      </w:r>
+    </w:p>
+    <w:p>
+      <w:pPr>
+        <w:autoSpaceDE w:val="0"/>
+        <w:autoSpaceDN w:val="0"/>
+        <w:adjustRightInd w:val="0"/>
+        <w:spacing w:after="0" w:line="240" w:lineRule="auto"/>
+        <w:rPr>
+          <w:rFonts w:ascii="Courier New" w:hAnsi="Courier New" w:cs="Courier New"/>
+          <w:b/>
+        </w:rPr>
+      </w:pPr>
       <w:r>
         <w:rPr>
           <w:rFonts w:ascii="Courier New" w:hAnsi="Courier New" w:cs="Courier New"/>
           <w:b/>
         </w:rPr>
         <w:lastRenderedPageBreak/>
-        <w:t>irb(</w:t>
-      </w:r>
-      <w:proofErr w:type="gramEnd"/>
-      <w:r>
-        <w:rPr>
-          <w:rFonts w:ascii="Courier New" w:hAnsi="Courier New" w:cs="Courier New"/>
-          <w:b/>
-        </w:rPr>
-        <w:t>main):025:1&gt; end</w:t>
+        <w:t>irb(main):025:1&gt; end</w:t>
       </w:r>
     </w:p>
     <w:p>
@@ -456,7 +387,6 @@
           <w:b/>
         </w:rPr>
       </w:pPr>
-      <w:proofErr w:type="gramStart"/>
       <w:r>
         <w:rPr>
           <w:rFonts w:ascii="Courier New" w:hAnsi="Courier New" w:cs="Courier New"/>
@@ -464,20 +394,18 @@
         </w:rPr>
         <w:t>parses</w:t>
       </w:r>
-      <w:proofErr w:type="gramEnd"/>
-    </w:p>
-    <w:p>
-      <w:pPr>
-        <w:autoSpaceDE w:val="0"/>
-        <w:autoSpaceDN w:val="0"/>
-        <w:adjustRightInd w:val="0"/>
-        <w:spacing w:after="0" w:line="240" w:lineRule="auto"/>
-        <w:rPr>
-          <w:rFonts w:ascii="Courier New" w:hAnsi="Courier New" w:cs="Courier New"/>
-          <w:b/>
-        </w:rPr>
-      </w:pPr>
-      <w:proofErr w:type="gramStart"/>
+    </w:p>
+    <w:p>
+      <w:pPr>
+        <w:autoSpaceDE w:val="0"/>
+        <w:autoSpaceDN w:val="0"/>
+        <w:adjustRightInd w:val="0"/>
+        <w:spacing w:after="0" w:line="240" w:lineRule="auto"/>
+        <w:rPr>
+          <w:rFonts w:ascii="Courier New" w:hAnsi="Courier New" w:cs="Courier New"/>
+          <w:b/>
+        </w:rPr>
+      </w:pPr>
       <w:r>
         <w:rPr>
           <w:rFonts w:ascii="Courier New" w:hAnsi="Courier New" w:cs="Courier New"/>
@@ -485,20 +413,18 @@
         </w:rPr>
         <w:t>a</w:t>
       </w:r>
-      <w:proofErr w:type="gramEnd"/>
-    </w:p>
-    <w:p>
-      <w:pPr>
-        <w:autoSpaceDE w:val="0"/>
-        <w:autoSpaceDN w:val="0"/>
-        <w:adjustRightInd w:val="0"/>
-        <w:spacing w:after="0" w:line="240" w:lineRule="auto"/>
-        <w:rPr>
-          <w:rFonts w:ascii="Courier New" w:hAnsi="Courier New" w:cs="Courier New"/>
-          <w:b/>
-        </w:rPr>
-      </w:pPr>
-      <w:proofErr w:type="gramStart"/>
+    </w:p>
+    <w:p>
+      <w:pPr>
+        <w:autoSpaceDE w:val="0"/>
+        <w:autoSpaceDN w:val="0"/>
+        <w:adjustRightInd w:val="0"/>
+        <w:spacing w:after="0" w:line="240" w:lineRule="auto"/>
+        <w:rPr>
+          <w:rFonts w:ascii="Courier New" w:hAnsi="Courier New" w:cs="Courier New"/>
+          <w:b/>
+        </w:rPr>
+      </w:pPr>
       <w:r>
         <w:rPr>
           <w:rFonts w:ascii="Courier New" w:hAnsi="Courier New" w:cs="Courier New"/>
@@ -506,20 +432,18 @@
         </w:rPr>
         <w:t>file</w:t>
       </w:r>
-      <w:proofErr w:type="gramEnd"/>
-    </w:p>
-    <w:p>
-      <w:pPr>
-        <w:autoSpaceDE w:val="0"/>
-        <w:autoSpaceDN w:val="0"/>
-        <w:adjustRightInd w:val="0"/>
-        <w:spacing w:after="0" w:line="240" w:lineRule="auto"/>
-        <w:rPr>
-          <w:rFonts w:ascii="Courier New" w:hAnsi="Courier New" w:cs="Courier New"/>
-          <w:b/>
-        </w:rPr>
-      </w:pPr>
-      <w:proofErr w:type="gramStart"/>
+    </w:p>
+    <w:p>
+      <w:pPr>
+        <w:autoSpaceDE w:val="0"/>
+        <w:autoSpaceDN w:val="0"/>
+        <w:adjustRightInd w:val="0"/>
+        <w:spacing w:after="0" w:line="240" w:lineRule="auto"/>
+        <w:rPr>
+          <w:rFonts w:ascii="Courier New" w:hAnsi="Courier New" w:cs="Courier New"/>
+          <w:b/>
+        </w:rPr>
+      </w:pPr>
       <w:r>
         <w:rPr>
           <w:rFonts w:ascii="Courier New" w:hAnsi="Courier New" w:cs="Courier New"/>
@@ -527,20 +451,18 @@
         </w:rPr>
         <w:t>by</w:t>
       </w:r>
-      <w:proofErr w:type="gramEnd"/>
-    </w:p>
-    <w:p>
-      <w:pPr>
-        <w:autoSpaceDE w:val="0"/>
-        <w:autoSpaceDN w:val="0"/>
-        <w:adjustRightInd w:val="0"/>
-        <w:spacing w:after="0" w:line="240" w:lineRule="auto"/>
-        <w:rPr>
-          <w:rFonts w:ascii="Courier New" w:hAnsi="Courier New" w:cs="Courier New"/>
-          <w:b/>
-        </w:rPr>
-      </w:pPr>
-      <w:proofErr w:type="gramStart"/>
+    </w:p>
+    <w:p>
+      <w:pPr>
+        <w:autoSpaceDE w:val="0"/>
+        <w:autoSpaceDN w:val="0"/>
+        <w:adjustRightInd w:val="0"/>
+        <w:spacing w:after="0" w:line="240" w:lineRule="auto"/>
+        <w:rPr>
+          <w:rFonts w:ascii="Courier New" w:hAnsi="Courier New" w:cs="Courier New"/>
+          <w:b/>
+        </w:rPr>
+      </w:pPr>
       <w:r>
         <w:rPr>
           <w:rFonts w:ascii="Courier New" w:hAnsi="Courier New" w:cs="Courier New"/>
@@ -548,20 +470,18 @@
         </w:rPr>
         <w:t>looking</w:t>
       </w:r>
-      <w:proofErr w:type="gramEnd"/>
-    </w:p>
-    <w:p>
-      <w:pPr>
-        <w:autoSpaceDE w:val="0"/>
-        <w:autoSpaceDN w:val="0"/>
-        <w:adjustRightInd w:val="0"/>
-        <w:spacing w:after="0" w:line="240" w:lineRule="auto"/>
-        <w:rPr>
-          <w:rFonts w:ascii="Courier New" w:hAnsi="Courier New" w:cs="Courier New"/>
-          <w:b/>
-        </w:rPr>
-      </w:pPr>
-      <w:proofErr w:type="gramStart"/>
+    </w:p>
+    <w:p>
+      <w:pPr>
+        <w:autoSpaceDE w:val="0"/>
+        <w:autoSpaceDN w:val="0"/>
+        <w:adjustRightInd w:val="0"/>
+        <w:spacing w:after="0" w:line="240" w:lineRule="auto"/>
+        <w:rPr>
+          <w:rFonts w:ascii="Courier New" w:hAnsi="Courier New" w:cs="Courier New"/>
+          <w:b/>
+        </w:rPr>
+      </w:pPr>
       <w:r>
         <w:rPr>
           <w:rFonts w:ascii="Courier New" w:hAnsi="Courier New" w:cs="Courier New"/>
@@ -569,7 +489,6 @@
         </w:rPr>
         <w:t>for</w:t>
       </w:r>
-      <w:proofErr w:type="gramEnd"/>
     </w:p>
     <w:p>
       <w:pPr>
@@ -601,7 +520,6 @@
           <w:b/>
         </w:rPr>
       </w:pPr>
-      <w:proofErr w:type="gramStart"/>
       <w:r>
         <w:rPr>
           <w:rFonts w:ascii="Courier New" w:hAnsi="Courier New" w:cs="Courier New"/>
@@ -609,20 +527,18 @@
         </w:rPr>
         <w:t>one</w:t>
       </w:r>
-      <w:proofErr w:type="gramEnd"/>
-    </w:p>
-    <w:p>
-      <w:pPr>
-        <w:autoSpaceDE w:val="0"/>
-        <w:autoSpaceDN w:val="0"/>
-        <w:adjustRightInd w:val="0"/>
-        <w:spacing w:after="0" w:line="240" w:lineRule="auto"/>
-        <w:rPr>
-          <w:rFonts w:ascii="Courier New" w:hAnsi="Courier New" w:cs="Courier New"/>
-          <w:b/>
-        </w:rPr>
-      </w:pPr>
-      <w:proofErr w:type="gramStart"/>
+    </w:p>
+    <w:p>
+      <w:pPr>
+        <w:autoSpaceDE w:val="0"/>
+        <w:autoSpaceDN w:val="0"/>
+        <w:adjustRightInd w:val="0"/>
+        <w:spacing w:after="0" w:line="240" w:lineRule="auto"/>
+        <w:rPr>
+          <w:rFonts w:ascii="Courier New" w:hAnsi="Courier New" w:cs="Courier New"/>
+          <w:b/>
+        </w:rPr>
+      </w:pPr>
       <w:r>
         <w:rPr>
           <w:rFonts w:ascii="Courier New" w:hAnsi="Courier New" w:cs="Courier New"/>
@@ -630,20 +546,18 @@
         </w:rPr>
         <w:t>of</w:t>
       </w:r>
-      <w:proofErr w:type="gramEnd"/>
-    </w:p>
-    <w:p>
-      <w:pPr>
-        <w:autoSpaceDE w:val="0"/>
-        <w:autoSpaceDN w:val="0"/>
-        <w:adjustRightInd w:val="0"/>
-        <w:spacing w:after="0" w:line="240" w:lineRule="auto"/>
-        <w:rPr>
-          <w:rFonts w:ascii="Courier New" w:hAnsi="Courier New" w:cs="Courier New"/>
-          <w:b/>
-        </w:rPr>
-      </w:pPr>
-      <w:proofErr w:type="gramStart"/>
+    </w:p>
+    <w:p>
+      <w:pPr>
+        <w:autoSpaceDE w:val="0"/>
+        <w:autoSpaceDN w:val="0"/>
+        <w:adjustRightInd w:val="0"/>
+        <w:spacing w:after="0" w:line="240" w:lineRule="auto"/>
+        <w:rPr>
+          <w:rFonts w:ascii="Courier New" w:hAnsi="Courier New" w:cs="Courier New"/>
+          <w:b/>
+        </w:rPr>
+      </w:pPr>
       <w:r>
         <w:rPr>
           <w:rFonts w:ascii="Courier New" w:hAnsi="Courier New" w:cs="Courier New"/>
@@ -651,20 +565,18 @@
         </w:rPr>
         <w:t>the</w:t>
       </w:r>
-      <w:proofErr w:type="gramEnd"/>
-    </w:p>
-    <w:p>
-      <w:pPr>
-        <w:autoSpaceDE w:val="0"/>
-        <w:autoSpaceDN w:val="0"/>
-        <w:adjustRightInd w:val="0"/>
-        <w:spacing w:after="0" w:line="240" w:lineRule="auto"/>
-        <w:rPr>
-          <w:rFonts w:ascii="Courier New" w:hAnsi="Courier New" w:cs="Courier New"/>
-          <w:b/>
-        </w:rPr>
-      </w:pPr>
-      <w:proofErr w:type="gramStart"/>
+    </w:p>
+    <w:p>
+      <w:pPr>
+        <w:autoSpaceDE w:val="0"/>
+        <w:autoSpaceDN w:val="0"/>
+        <w:adjustRightInd w:val="0"/>
+        <w:spacing w:after="0" w:line="240" w:lineRule="auto"/>
+        <w:rPr>
+          <w:rFonts w:ascii="Courier New" w:hAnsi="Courier New" w:cs="Courier New"/>
+          <w:b/>
+        </w:rPr>
+      </w:pPr>
       <w:r>
         <w:rPr>
           <w:rFonts w:ascii="Courier New" w:hAnsi="Courier New" w:cs="Courier New"/>
@@ -672,20 +584,18 @@
         </w:rPr>
         <w:t>special</w:t>
       </w:r>
-      <w:proofErr w:type="gramEnd"/>
-    </w:p>
-    <w:p>
-      <w:pPr>
-        <w:autoSpaceDE w:val="0"/>
-        <w:autoSpaceDN w:val="0"/>
-        <w:adjustRightInd w:val="0"/>
-        <w:spacing w:after="0" w:line="240" w:lineRule="auto"/>
-        <w:rPr>
-          <w:rFonts w:ascii="Courier New" w:hAnsi="Courier New" w:cs="Courier New"/>
-          <w:b/>
-        </w:rPr>
-      </w:pPr>
-      <w:proofErr w:type="gramStart"/>
+    </w:p>
+    <w:p>
+      <w:pPr>
+        <w:autoSpaceDE w:val="0"/>
+        <w:autoSpaceDN w:val="0"/>
+        <w:adjustRightInd w:val="0"/>
+        <w:spacing w:after="0" w:line="240" w:lineRule="auto"/>
+        <w:rPr>
+          <w:rFonts w:ascii="Courier New" w:hAnsi="Courier New" w:cs="Courier New"/>
+          <w:b/>
+        </w:rPr>
+      </w:pPr>
       <w:r>
         <w:rPr>
           <w:rFonts w:ascii="Courier New" w:hAnsi="Courier New" w:cs="Courier New"/>
@@ -693,20 +603,18 @@
         </w:rPr>
         <w:t>tags</w:t>
       </w:r>
-      <w:proofErr w:type="gramEnd"/>
-    </w:p>
-    <w:p>
-      <w:pPr>
-        <w:autoSpaceDE w:val="0"/>
-        <w:autoSpaceDN w:val="0"/>
-        <w:adjustRightInd w:val="0"/>
-        <w:spacing w:after="0" w:line="240" w:lineRule="auto"/>
-        <w:rPr>
-          <w:rFonts w:ascii="Courier New" w:hAnsi="Courier New" w:cs="Courier New"/>
-          <w:b/>
-        </w:rPr>
-      </w:pPr>
-      <w:proofErr w:type="gramStart"/>
+    </w:p>
+    <w:p>
+      <w:pPr>
+        <w:autoSpaceDE w:val="0"/>
+        <w:autoSpaceDN w:val="0"/>
+        <w:adjustRightInd w:val="0"/>
+        <w:spacing w:after="0" w:line="240" w:lineRule="auto"/>
+        <w:rPr>
+          <w:rFonts w:ascii="Courier New" w:hAnsi="Courier New" w:cs="Courier New"/>
+          <w:b/>
+        </w:rPr>
+      </w:pPr>
       <w:r>
         <w:rPr>
           <w:rFonts w:ascii="Courier New" w:hAnsi="Courier New" w:cs="Courier New"/>
@@ -714,20 +622,18 @@
         </w:rPr>
         <w:t>that</w:t>
       </w:r>
-      <w:proofErr w:type="gramEnd"/>
-    </w:p>
-    <w:p>
-      <w:pPr>
-        <w:autoSpaceDE w:val="0"/>
-        <w:autoSpaceDN w:val="0"/>
-        <w:adjustRightInd w:val="0"/>
-        <w:spacing w:after="0" w:line="240" w:lineRule="auto"/>
-        <w:rPr>
-          <w:rFonts w:ascii="Courier New" w:hAnsi="Courier New" w:cs="Courier New"/>
-          <w:b/>
-        </w:rPr>
-      </w:pPr>
-      <w:proofErr w:type="gramStart"/>
+    </w:p>
+    <w:p>
+      <w:pPr>
+        <w:autoSpaceDE w:val="0"/>
+        <w:autoSpaceDN w:val="0"/>
+        <w:adjustRightInd w:val="0"/>
+        <w:spacing w:after="0" w:line="240" w:lineRule="auto"/>
+        <w:rPr>
+          <w:rFonts w:ascii="Courier New" w:hAnsi="Courier New" w:cs="Courier New"/>
+          <w:b/>
+        </w:rPr>
+      </w:pPr>
       <w:r>
         <w:rPr>
           <w:rFonts w:ascii="Courier New" w:hAnsi="Courier New" w:cs="Courier New"/>
@@ -735,20 +641,18 @@
         </w:rPr>
         <w:t>tells</w:t>
       </w:r>
-      <w:proofErr w:type="gramEnd"/>
-    </w:p>
-    <w:p>
-      <w:pPr>
-        <w:autoSpaceDE w:val="0"/>
-        <w:autoSpaceDN w:val="0"/>
-        <w:adjustRightInd w:val="0"/>
-        <w:spacing w:after="0" w:line="240" w:lineRule="auto"/>
-        <w:rPr>
-          <w:rFonts w:ascii="Courier New" w:hAnsi="Courier New" w:cs="Courier New"/>
-          <w:b/>
-        </w:rPr>
-      </w:pPr>
-      <w:proofErr w:type="gramStart"/>
+    </w:p>
+    <w:p>
+      <w:pPr>
+        <w:autoSpaceDE w:val="0"/>
+        <w:autoSpaceDN w:val="0"/>
+        <w:adjustRightInd w:val="0"/>
+        <w:spacing w:after="0" w:line="240" w:lineRule="auto"/>
+        <w:rPr>
+          <w:rFonts w:ascii="Courier New" w:hAnsi="Courier New" w:cs="Courier New"/>
+          <w:b/>
+        </w:rPr>
+      </w:pPr>
       <w:r>
         <w:rPr>
           <w:rFonts w:ascii="Courier New" w:hAnsi="Courier New" w:cs="Courier New"/>
@@ -756,20 +660,18 @@
         </w:rPr>
         <w:t>it</w:t>
       </w:r>
-      <w:proofErr w:type="gramEnd"/>
-    </w:p>
-    <w:p>
-      <w:pPr>
-        <w:autoSpaceDE w:val="0"/>
-        <w:autoSpaceDN w:val="0"/>
-        <w:adjustRightInd w:val="0"/>
-        <w:spacing w:after="0" w:line="240" w:lineRule="auto"/>
-        <w:rPr>
-          <w:rFonts w:ascii="Courier New" w:hAnsi="Courier New" w:cs="Courier New"/>
-          <w:b/>
-        </w:rPr>
-      </w:pPr>
-      <w:proofErr w:type="gramStart"/>
+    </w:p>
+    <w:p>
+      <w:pPr>
+        <w:autoSpaceDE w:val="0"/>
+        <w:autoSpaceDN w:val="0"/>
+        <w:adjustRightInd w:val="0"/>
+        <w:spacing w:after="0" w:line="240" w:lineRule="auto"/>
+        <w:rPr>
+          <w:rFonts w:ascii="Courier New" w:hAnsi="Courier New" w:cs="Courier New"/>
+          <w:b/>
+        </w:rPr>
+      </w:pPr>
       <w:r>
         <w:rPr>
           <w:rFonts w:ascii="Courier New" w:hAnsi="Courier New" w:cs="Courier New"/>
@@ -777,20 +679,18 @@
         </w:rPr>
         <w:t>to</w:t>
       </w:r>
-      <w:proofErr w:type="gramEnd"/>
-    </w:p>
-    <w:p>
-      <w:pPr>
-        <w:autoSpaceDE w:val="0"/>
-        <w:autoSpaceDN w:val="0"/>
-        <w:adjustRightInd w:val="0"/>
-        <w:spacing w:after="0" w:line="240" w:lineRule="auto"/>
-        <w:rPr>
-          <w:rFonts w:ascii="Courier New" w:hAnsi="Courier New" w:cs="Courier New"/>
-          <w:b/>
-        </w:rPr>
-      </w:pPr>
-      <w:proofErr w:type="gramStart"/>
+    </w:p>
+    <w:p>
+      <w:pPr>
+        <w:autoSpaceDE w:val="0"/>
+        <w:autoSpaceDN w:val="0"/>
+        <w:adjustRightInd w:val="0"/>
+        <w:spacing w:after="0" w:line="240" w:lineRule="auto"/>
+        <w:rPr>
+          <w:rFonts w:ascii="Courier New" w:hAnsi="Courier New" w:cs="Courier New"/>
+          <w:b/>
+        </w:rPr>
+      </w:pPr>
       <w:r>
         <w:rPr>
           <w:rFonts w:ascii="Courier New" w:hAnsi="Courier New" w:cs="Courier New"/>
@@ -798,20 +698,18 @@
         </w:rPr>
         <w:t>start</w:t>
       </w:r>
-      <w:proofErr w:type="gramEnd"/>
-    </w:p>
-    <w:p>
-      <w:pPr>
-        <w:autoSpaceDE w:val="0"/>
-        <w:autoSpaceDN w:val="0"/>
-        <w:adjustRightInd w:val="0"/>
-        <w:spacing w:after="0" w:line="240" w:lineRule="auto"/>
-        <w:rPr>
-          <w:rFonts w:ascii="Courier New" w:hAnsi="Courier New" w:cs="Courier New"/>
-          <w:b/>
-        </w:rPr>
-      </w:pPr>
-      <w:proofErr w:type="gramStart"/>
+    </w:p>
+    <w:p>
+      <w:pPr>
+        <w:autoSpaceDE w:val="0"/>
+        <w:autoSpaceDN w:val="0"/>
+        <w:adjustRightInd w:val="0"/>
+        <w:spacing w:after="0" w:line="240" w:lineRule="auto"/>
+        <w:rPr>
+          <w:rFonts w:ascii="Courier New" w:hAnsi="Courier New" w:cs="Courier New"/>
+          <w:b/>
+        </w:rPr>
+      </w:pPr>
       <w:r>
         <w:rPr>
           <w:rFonts w:ascii="Courier New" w:hAnsi="Courier New" w:cs="Courier New"/>
@@ -819,20 +717,18 @@
         </w:rPr>
         <w:t>interpreting</w:t>
       </w:r>
-      <w:proofErr w:type="gramEnd"/>
-    </w:p>
-    <w:p>
-      <w:pPr>
-        <w:autoSpaceDE w:val="0"/>
-        <w:autoSpaceDN w:val="0"/>
-        <w:adjustRightInd w:val="0"/>
-        <w:spacing w:after="0" w:line="240" w:lineRule="auto"/>
-        <w:rPr>
-          <w:rFonts w:ascii="Courier New" w:hAnsi="Courier New" w:cs="Courier New"/>
-          <w:b/>
-        </w:rPr>
-      </w:pPr>
-      <w:proofErr w:type="gramStart"/>
+    </w:p>
+    <w:p>
+      <w:pPr>
+        <w:autoSpaceDE w:val="0"/>
+        <w:autoSpaceDN w:val="0"/>
+        <w:adjustRightInd w:val="0"/>
+        <w:spacing w:after="0" w:line="240" w:lineRule="auto"/>
+        <w:rPr>
+          <w:rFonts w:ascii="Courier New" w:hAnsi="Courier New" w:cs="Courier New"/>
+          <w:b/>
+        </w:rPr>
+      </w:pPr>
       <w:r>
         <w:rPr>
           <w:rFonts w:ascii="Courier New" w:hAnsi="Courier New" w:cs="Courier New"/>
@@ -840,20 +736,18 @@
         </w:rPr>
         <w:t>the</w:t>
       </w:r>
-      <w:proofErr w:type="gramEnd"/>
-    </w:p>
-    <w:p>
-      <w:pPr>
-        <w:autoSpaceDE w:val="0"/>
-        <w:autoSpaceDN w:val="0"/>
-        <w:adjustRightInd w:val="0"/>
-        <w:spacing w:after="0" w:line="240" w:lineRule="auto"/>
-        <w:rPr>
-          <w:rFonts w:ascii="Courier New" w:hAnsi="Courier New" w:cs="Courier New"/>
-          <w:b/>
-        </w:rPr>
-      </w:pPr>
-      <w:proofErr w:type="gramStart"/>
+    </w:p>
+    <w:p>
+      <w:pPr>
+        <w:autoSpaceDE w:val="0"/>
+        <w:autoSpaceDN w:val="0"/>
+        <w:adjustRightInd w:val="0"/>
+        <w:spacing w:after="0" w:line="240" w:lineRule="auto"/>
+        <w:rPr>
+          <w:rFonts w:ascii="Courier New" w:hAnsi="Courier New" w:cs="Courier New"/>
+          <w:b/>
+        </w:rPr>
+      </w:pPr>
       <w:r>
         <w:rPr>
           <w:rFonts w:ascii="Courier New" w:hAnsi="Courier New" w:cs="Courier New"/>
@@ -861,20 +755,18 @@
         </w:rPr>
         <w:t>text</w:t>
       </w:r>
-      <w:proofErr w:type="gramEnd"/>
-    </w:p>
-    <w:p>
-      <w:pPr>
-        <w:autoSpaceDE w:val="0"/>
-        <w:autoSpaceDN w:val="0"/>
-        <w:adjustRightInd w:val="0"/>
-        <w:spacing w:after="0" w:line="240" w:lineRule="auto"/>
-        <w:rPr>
-          <w:rFonts w:ascii="Courier New" w:hAnsi="Courier New" w:cs="Courier New"/>
-          <w:b/>
-        </w:rPr>
-      </w:pPr>
-      <w:proofErr w:type="gramStart"/>
+    </w:p>
+    <w:p>
+      <w:pPr>
+        <w:autoSpaceDE w:val="0"/>
+        <w:autoSpaceDN w:val="0"/>
+        <w:adjustRightInd w:val="0"/>
+        <w:spacing w:after="0" w:line="240" w:lineRule="auto"/>
+        <w:rPr>
+          <w:rFonts w:ascii="Courier New" w:hAnsi="Courier New" w:cs="Courier New"/>
+          <w:b/>
+        </w:rPr>
+      </w:pPr>
       <w:r>
         <w:rPr>
           <w:rFonts w:ascii="Courier New" w:hAnsi="Courier New" w:cs="Courier New"/>
@@ -882,7 +774,6 @@
         </w:rPr>
         <w:t>as</w:t>
       </w:r>
-      <w:proofErr w:type="gramEnd"/>
     </w:p>
     <w:p>
       <w:pPr>
@@ -914,7 +805,158 @@
           <w:b/>
         </w:rPr>
       </w:pPr>
-      <w:proofErr w:type="gramStart"/>
+      <w:r>
+        <w:rPr>
+          <w:rFonts w:ascii="Courier New" w:hAnsi="Courier New" w:cs="Courier New"/>
+          <w:b/>
+        </w:rPr>
+        <w:t>code.</w:t>
+      </w:r>
+    </w:p>
+    <w:p>
+      <w:pPr>
+        <w:autoSpaceDE w:val="0"/>
+        <w:autoSpaceDN w:val="0"/>
+        <w:adjustRightInd w:val="0"/>
+        <w:spacing w:after="0" w:line="240" w:lineRule="auto"/>
+        <w:rPr>
+          <w:rFonts w:ascii="Courier New" w:hAnsi="Courier New" w:cs="Courier New"/>
+          <w:b/>
+        </w:rPr>
+      </w:pPr>
+      <w:r>
+        <w:rPr>
+          <w:rFonts w:ascii="Courier New" w:hAnsi="Courier New" w:cs="Courier New"/>
+          <w:b/>
+        </w:rPr>
+        <w:t>The</w:t>
+      </w:r>
+    </w:p>
+    <w:p>
+      <w:pPr>
+        <w:autoSpaceDE w:val="0"/>
+        <w:autoSpaceDN w:val="0"/>
+        <w:adjustRightInd w:val="0"/>
+        <w:spacing w:after="0" w:line="240" w:lineRule="auto"/>
+        <w:rPr>
+          <w:rFonts w:ascii="Courier New" w:hAnsi="Courier New" w:cs="Courier New"/>
+          <w:b/>
+        </w:rPr>
+      </w:pPr>
+      <w:r>
+        <w:rPr>
+          <w:rFonts w:ascii="Courier New" w:hAnsi="Courier New" w:cs="Courier New"/>
+          <w:b/>
+        </w:rPr>
+        <w:t>parser</w:t>
+      </w:r>
+    </w:p>
+    <w:p>
+      <w:pPr>
+        <w:autoSpaceDE w:val="0"/>
+        <w:autoSpaceDN w:val="0"/>
+        <w:adjustRightInd w:val="0"/>
+        <w:spacing w:after="0" w:line="240" w:lineRule="auto"/>
+        <w:rPr>
+          <w:rFonts w:ascii="Courier New" w:hAnsi="Courier New" w:cs="Courier New"/>
+          <w:b/>
+        </w:rPr>
+      </w:pPr>
+      <w:r>
+        <w:rPr>
+          <w:rFonts w:ascii="Courier New" w:hAnsi="Courier New" w:cs="Courier New"/>
+          <w:b/>
+        </w:rPr>
+        <w:t>then</w:t>
+      </w:r>
+    </w:p>
+    <w:p>
+      <w:pPr>
+        <w:autoSpaceDE w:val="0"/>
+        <w:autoSpaceDN w:val="0"/>
+        <w:adjustRightInd w:val="0"/>
+        <w:spacing w:after="0" w:line="240" w:lineRule="auto"/>
+        <w:rPr>
+          <w:rFonts w:ascii="Courier New" w:hAnsi="Courier New" w:cs="Courier New"/>
+          <w:b/>
+        </w:rPr>
+      </w:pPr>
+      <w:r>
+        <w:rPr>
+          <w:rFonts w:ascii="Courier New" w:hAnsi="Courier New" w:cs="Courier New"/>
+          <w:b/>
+        </w:rPr>
+        <w:t>executes</w:t>
+      </w:r>
+    </w:p>
+    <w:p>
+      <w:pPr>
+        <w:autoSpaceDE w:val="0"/>
+        <w:autoSpaceDN w:val="0"/>
+        <w:adjustRightInd w:val="0"/>
+        <w:spacing w:after="0" w:line="240" w:lineRule="auto"/>
+        <w:rPr>
+          <w:rFonts w:ascii="Courier New" w:hAnsi="Courier New" w:cs="Courier New"/>
+          <w:b/>
+        </w:rPr>
+      </w:pPr>
+      <w:r>
+        <w:rPr>
+          <w:rFonts w:ascii="Courier New" w:hAnsi="Courier New" w:cs="Courier New"/>
+          <w:b/>
+        </w:rPr>
+        <w:t>all</w:t>
+      </w:r>
+    </w:p>
+    <w:p>
+      <w:pPr>
+        <w:autoSpaceDE w:val="0"/>
+        <w:autoSpaceDN w:val="0"/>
+        <w:adjustRightInd w:val="0"/>
+        <w:spacing w:after="0" w:line="240" w:lineRule="auto"/>
+        <w:rPr>
+          <w:rFonts w:ascii="Courier New" w:hAnsi="Courier New" w:cs="Courier New"/>
+          <w:b/>
+        </w:rPr>
+      </w:pPr>
+      <w:r>
+        <w:rPr>
+          <w:rFonts w:ascii="Courier New" w:hAnsi="Courier New" w:cs="Courier New"/>
+          <w:b/>
+        </w:rPr>
+        <w:t>of</w:t>
+      </w:r>
+    </w:p>
+    <w:p>
+      <w:pPr>
+        <w:autoSpaceDE w:val="0"/>
+        <w:autoSpaceDN w:val="0"/>
+        <w:adjustRightInd w:val="0"/>
+        <w:spacing w:after="0" w:line="240" w:lineRule="auto"/>
+        <w:rPr>
+          <w:rFonts w:ascii="Courier New" w:hAnsi="Courier New" w:cs="Courier New"/>
+          <w:b/>
+        </w:rPr>
+      </w:pPr>
+      <w:r>
+        <w:rPr>
+          <w:rFonts w:ascii="Courier New" w:hAnsi="Courier New" w:cs="Courier New"/>
+          <w:b/>
+        </w:rPr>
+        <w:t>the</w:t>
+      </w:r>
+    </w:p>
+    <w:p>
+      <w:pPr>
+        <w:autoSpaceDE w:val="0"/>
+        <w:autoSpaceDN w:val="0"/>
+        <w:adjustRightInd w:val="0"/>
+        <w:spacing w:after="0" w:line="240" w:lineRule="auto"/>
+        <w:rPr>
+          <w:rFonts w:ascii="Courier New" w:hAnsi="Courier New" w:cs="Courier New"/>
+          <w:b/>
+        </w:rPr>
+      </w:pPr>
       <w:r>
         <w:rPr>
           <w:rFonts w:ascii="Courier New" w:hAnsi="Courier New" w:cs="Courier New"/>
@@ -922,193 +964,18 @@
         </w:rPr>
         <w:t>code</w:t>
       </w:r>
-      <w:proofErr w:type="gramEnd"/>
-      <w:r>
-        <w:rPr>
-          <w:rFonts w:ascii="Courier New" w:hAnsi="Courier New" w:cs="Courier New"/>
-          <w:b/>
-        </w:rPr>
-        <w:t>.</w:t>
-      </w:r>
-    </w:p>
-    <w:p>
-      <w:pPr>
-        <w:autoSpaceDE w:val="0"/>
-        <w:autoSpaceDN w:val="0"/>
-        <w:adjustRightInd w:val="0"/>
-        <w:spacing w:after="0" w:line="240" w:lineRule="auto"/>
-        <w:rPr>
-          <w:rFonts w:ascii="Courier New" w:hAnsi="Courier New" w:cs="Courier New"/>
-          <w:b/>
-        </w:rPr>
-      </w:pPr>
-      <w:r>
-        <w:rPr>
-          <w:rFonts w:ascii="Courier New" w:hAnsi="Courier New" w:cs="Courier New"/>
-          <w:b/>
-        </w:rPr>
-        <w:t>The</w:t>
-      </w:r>
-    </w:p>
-    <w:p>
-      <w:pPr>
-        <w:autoSpaceDE w:val="0"/>
-        <w:autoSpaceDN w:val="0"/>
-        <w:adjustRightInd w:val="0"/>
-        <w:spacing w:after="0" w:line="240" w:lineRule="auto"/>
-        <w:rPr>
-          <w:rFonts w:ascii="Courier New" w:hAnsi="Courier New" w:cs="Courier New"/>
-          <w:b/>
-        </w:rPr>
-      </w:pPr>
-      <w:proofErr w:type="gramStart"/>
-      <w:r>
-        <w:rPr>
-          <w:rFonts w:ascii="Courier New" w:hAnsi="Courier New" w:cs="Courier New"/>
-          <w:b/>
-        </w:rPr>
-        <w:t>parser</w:t>
-      </w:r>
-      <w:proofErr w:type="gramEnd"/>
-    </w:p>
-    <w:p>
-      <w:pPr>
-        <w:autoSpaceDE w:val="0"/>
-        <w:autoSpaceDN w:val="0"/>
-        <w:adjustRightInd w:val="0"/>
-        <w:spacing w:after="0" w:line="240" w:lineRule="auto"/>
-        <w:rPr>
-          <w:rFonts w:ascii="Courier New" w:hAnsi="Courier New" w:cs="Courier New"/>
-          <w:b/>
-        </w:rPr>
-      </w:pPr>
-      <w:proofErr w:type="gramStart"/>
-      <w:r>
-        <w:rPr>
-          <w:rFonts w:ascii="Courier New" w:hAnsi="Courier New" w:cs="Courier New"/>
-          <w:b/>
-        </w:rPr>
-        <w:t>then</w:t>
-      </w:r>
-      <w:proofErr w:type="gramEnd"/>
-    </w:p>
-    <w:p>
-      <w:pPr>
-        <w:autoSpaceDE w:val="0"/>
-        <w:autoSpaceDN w:val="0"/>
-        <w:adjustRightInd w:val="0"/>
-        <w:spacing w:after="0" w:line="240" w:lineRule="auto"/>
-        <w:rPr>
-          <w:rFonts w:ascii="Courier New" w:hAnsi="Courier New" w:cs="Courier New"/>
-          <w:b/>
-        </w:rPr>
-      </w:pPr>
-      <w:proofErr w:type="gramStart"/>
-      <w:r>
-        <w:rPr>
-          <w:rFonts w:ascii="Courier New" w:hAnsi="Courier New" w:cs="Courier New"/>
-          <w:b/>
-        </w:rPr>
-        <w:t>executes</w:t>
-      </w:r>
-      <w:proofErr w:type="gramEnd"/>
-    </w:p>
-    <w:p>
-      <w:pPr>
-        <w:autoSpaceDE w:val="0"/>
-        <w:autoSpaceDN w:val="0"/>
-        <w:adjustRightInd w:val="0"/>
-        <w:spacing w:after="0" w:line="240" w:lineRule="auto"/>
-        <w:rPr>
-          <w:rFonts w:ascii="Courier New" w:hAnsi="Courier New" w:cs="Courier New"/>
-          <w:b/>
-        </w:rPr>
-      </w:pPr>
-      <w:proofErr w:type="gramStart"/>
-      <w:r>
-        <w:rPr>
-          <w:rFonts w:ascii="Courier New" w:hAnsi="Courier New" w:cs="Courier New"/>
-          <w:b/>
-        </w:rPr>
-        <w:t>all</w:t>
-      </w:r>
-      <w:proofErr w:type="gramEnd"/>
-    </w:p>
-    <w:p>
-      <w:pPr>
-        <w:autoSpaceDE w:val="0"/>
-        <w:autoSpaceDN w:val="0"/>
-        <w:adjustRightInd w:val="0"/>
-        <w:spacing w:after="0" w:line="240" w:lineRule="auto"/>
-        <w:rPr>
-          <w:rFonts w:ascii="Courier New" w:hAnsi="Courier New" w:cs="Courier New"/>
-          <w:b/>
-        </w:rPr>
-      </w:pPr>
-      <w:proofErr w:type="gramStart"/>
-      <w:r>
-        <w:rPr>
-          <w:rFonts w:ascii="Courier New" w:hAnsi="Courier New" w:cs="Courier New"/>
-          <w:b/>
-        </w:rPr>
-        <w:t>of</w:t>
-      </w:r>
-      <w:proofErr w:type="gramEnd"/>
-    </w:p>
-    <w:p>
-      <w:pPr>
-        <w:autoSpaceDE w:val="0"/>
-        <w:autoSpaceDN w:val="0"/>
-        <w:adjustRightInd w:val="0"/>
-        <w:spacing w:after="0" w:line="240" w:lineRule="auto"/>
-        <w:rPr>
-          <w:rFonts w:ascii="Courier New" w:hAnsi="Courier New" w:cs="Courier New"/>
-          <w:b/>
-        </w:rPr>
-      </w:pPr>
-      <w:proofErr w:type="gramStart"/>
-      <w:r>
-        <w:rPr>
-          <w:rFonts w:ascii="Courier New" w:hAnsi="Courier New" w:cs="Courier New"/>
-          <w:b/>
-        </w:rPr>
-        <w:t>the</w:t>
-      </w:r>
-      <w:proofErr w:type="gramEnd"/>
-    </w:p>
-    <w:p>
-      <w:pPr>
-        <w:autoSpaceDE w:val="0"/>
-        <w:autoSpaceDN w:val="0"/>
-        <w:adjustRightInd w:val="0"/>
-        <w:spacing w:after="0" w:line="240" w:lineRule="auto"/>
-        <w:rPr>
-          <w:rFonts w:ascii="Courier New" w:hAnsi="Courier New" w:cs="Courier New"/>
-          <w:b/>
-        </w:rPr>
-      </w:pPr>
-      <w:proofErr w:type="gramStart"/>
-      <w:r>
-        <w:rPr>
-          <w:rFonts w:ascii="Courier New" w:hAnsi="Courier New" w:cs="Courier New"/>
-          <w:b/>
-        </w:rPr>
-        <w:t>code</w:t>
-      </w:r>
-      <w:proofErr w:type="gramEnd"/>
-    </w:p>
-    <w:p>
-      <w:pPr>
-        <w:autoSpaceDE w:val="0"/>
-        <w:autoSpaceDN w:val="0"/>
-        <w:adjustRightInd w:val="0"/>
-        <w:spacing w:after="0" w:line="240" w:lineRule="auto"/>
-        <w:rPr>
-          <w:rFonts w:ascii="Courier New" w:hAnsi="Courier New" w:cs="Courier New"/>
-          <w:b/>
-        </w:rPr>
-      </w:pPr>
-      <w:proofErr w:type="gramStart"/>
+    </w:p>
+    <w:p>
+      <w:pPr>
+        <w:autoSpaceDE w:val="0"/>
+        <w:autoSpaceDN w:val="0"/>
+        <w:adjustRightInd w:val="0"/>
+        <w:spacing w:after="0" w:line="240" w:lineRule="auto"/>
+        <w:rPr>
+          <w:rFonts w:ascii="Courier New" w:hAnsi="Courier New" w:cs="Courier New"/>
+          <w:b/>
+        </w:rPr>
+      </w:pPr>
       <w:r>
         <w:rPr>
           <w:rFonts w:ascii="Courier New" w:hAnsi="Courier New" w:cs="Courier New"/>
@@ -1116,20 +983,18 @@
         </w:rPr>
         <w:t>it</w:t>
       </w:r>
-      <w:proofErr w:type="gramEnd"/>
-    </w:p>
-    <w:p>
-      <w:pPr>
-        <w:autoSpaceDE w:val="0"/>
-        <w:autoSpaceDN w:val="0"/>
-        <w:adjustRightInd w:val="0"/>
-        <w:spacing w:after="0" w:line="240" w:lineRule="auto"/>
-        <w:rPr>
-          <w:rFonts w:ascii="Courier New" w:hAnsi="Courier New" w:cs="Courier New"/>
-          <w:b/>
-        </w:rPr>
-      </w:pPr>
-      <w:proofErr w:type="gramStart"/>
+    </w:p>
+    <w:p>
+      <w:pPr>
+        <w:autoSpaceDE w:val="0"/>
+        <w:autoSpaceDN w:val="0"/>
+        <w:adjustRightInd w:val="0"/>
+        <w:spacing w:after="0" w:line="240" w:lineRule="auto"/>
+        <w:rPr>
+          <w:rFonts w:ascii="Courier New" w:hAnsi="Courier New" w:cs="Courier New"/>
+          <w:b/>
+        </w:rPr>
+      </w:pPr>
       <w:r>
         <w:rPr>
           <w:rFonts w:ascii="Courier New" w:hAnsi="Courier New" w:cs="Courier New"/>
@@ -1137,20 +1002,18 @@
         </w:rPr>
         <w:t>finds</w:t>
       </w:r>
-      <w:proofErr w:type="gramEnd"/>
-    </w:p>
-    <w:p>
-      <w:pPr>
-        <w:autoSpaceDE w:val="0"/>
-        <w:autoSpaceDN w:val="0"/>
-        <w:adjustRightInd w:val="0"/>
-        <w:spacing w:after="0" w:line="240" w:lineRule="auto"/>
-        <w:rPr>
-          <w:rFonts w:ascii="Courier New" w:hAnsi="Courier New" w:cs="Courier New"/>
-          <w:b/>
-        </w:rPr>
-      </w:pPr>
-      <w:proofErr w:type="gramStart"/>
+    </w:p>
+    <w:p>
+      <w:pPr>
+        <w:autoSpaceDE w:val="0"/>
+        <w:autoSpaceDN w:val="0"/>
+        <w:adjustRightInd w:val="0"/>
+        <w:spacing w:after="0" w:line="240" w:lineRule="auto"/>
+        <w:rPr>
+          <w:rFonts w:ascii="Courier New" w:hAnsi="Courier New" w:cs="Courier New"/>
+          <w:b/>
+        </w:rPr>
+      </w:pPr>
       <w:r>
         <w:rPr>
           <w:rFonts w:ascii="Courier New" w:hAnsi="Courier New" w:cs="Courier New"/>
@@ -1158,20 +1021,18 @@
         </w:rPr>
         <w:t>until</w:t>
       </w:r>
-      <w:proofErr w:type="gramEnd"/>
-    </w:p>
-    <w:p>
-      <w:pPr>
-        <w:autoSpaceDE w:val="0"/>
-        <w:autoSpaceDN w:val="0"/>
-        <w:adjustRightInd w:val="0"/>
-        <w:spacing w:after="0" w:line="240" w:lineRule="auto"/>
-        <w:rPr>
-          <w:rFonts w:ascii="Courier New" w:hAnsi="Courier New" w:cs="Courier New"/>
-          <w:b/>
-        </w:rPr>
-      </w:pPr>
-      <w:proofErr w:type="gramStart"/>
+    </w:p>
+    <w:p>
+      <w:pPr>
+        <w:autoSpaceDE w:val="0"/>
+        <w:autoSpaceDN w:val="0"/>
+        <w:adjustRightInd w:val="0"/>
+        <w:spacing w:after="0" w:line="240" w:lineRule="auto"/>
+        <w:rPr>
+          <w:rFonts w:ascii="Courier New" w:hAnsi="Courier New" w:cs="Courier New"/>
+          <w:b/>
+        </w:rPr>
+      </w:pPr>
       <w:r>
         <w:rPr>
           <w:rFonts w:ascii="Courier New" w:hAnsi="Courier New" w:cs="Courier New"/>
@@ -1179,20 +1040,18 @@
         </w:rPr>
         <w:t>it</w:t>
       </w:r>
-      <w:proofErr w:type="gramEnd"/>
-    </w:p>
-    <w:p>
-      <w:pPr>
-        <w:autoSpaceDE w:val="0"/>
-        <w:autoSpaceDN w:val="0"/>
-        <w:adjustRightInd w:val="0"/>
-        <w:spacing w:after="0" w:line="240" w:lineRule="auto"/>
-        <w:rPr>
-          <w:rFonts w:ascii="Courier New" w:hAnsi="Courier New" w:cs="Courier New"/>
-          <w:b/>
-        </w:rPr>
-      </w:pPr>
-      <w:proofErr w:type="gramStart"/>
+    </w:p>
+    <w:p>
+      <w:pPr>
+        <w:autoSpaceDE w:val="0"/>
+        <w:autoSpaceDN w:val="0"/>
+        <w:adjustRightInd w:val="0"/>
+        <w:spacing w:after="0" w:line="240" w:lineRule="auto"/>
+        <w:rPr>
+          <w:rFonts w:ascii="Courier New" w:hAnsi="Courier New" w:cs="Courier New"/>
+          <w:b/>
+        </w:rPr>
+      </w:pPr>
       <w:r>
         <w:rPr>
           <w:rFonts w:ascii="Courier New" w:hAnsi="Courier New" w:cs="Courier New"/>
@@ -1200,20 +1059,18 @@
         </w:rPr>
         <w:t>runs</w:t>
       </w:r>
-      <w:proofErr w:type="gramEnd"/>
-    </w:p>
-    <w:p>
-      <w:pPr>
-        <w:autoSpaceDE w:val="0"/>
-        <w:autoSpaceDN w:val="0"/>
-        <w:adjustRightInd w:val="0"/>
-        <w:spacing w:after="0" w:line="240" w:lineRule="auto"/>
-        <w:rPr>
-          <w:rFonts w:ascii="Courier New" w:hAnsi="Courier New" w:cs="Courier New"/>
-          <w:b/>
-        </w:rPr>
-      </w:pPr>
-      <w:proofErr w:type="gramStart"/>
+    </w:p>
+    <w:p>
+      <w:pPr>
+        <w:autoSpaceDE w:val="0"/>
+        <w:autoSpaceDN w:val="0"/>
+        <w:adjustRightInd w:val="0"/>
+        <w:spacing w:after="0" w:line="240" w:lineRule="auto"/>
+        <w:rPr>
+          <w:rFonts w:ascii="Courier New" w:hAnsi="Courier New" w:cs="Courier New"/>
+          <w:b/>
+        </w:rPr>
+      </w:pPr>
       <w:r>
         <w:rPr>
           <w:rFonts w:ascii="Courier New" w:hAnsi="Courier New" w:cs="Courier New"/>
@@ -1221,20 +1078,18 @@
         </w:rPr>
         <w:t>into</w:t>
       </w:r>
-      <w:proofErr w:type="gramEnd"/>
-    </w:p>
-    <w:p>
-      <w:pPr>
-        <w:autoSpaceDE w:val="0"/>
-        <w:autoSpaceDN w:val="0"/>
-        <w:adjustRightInd w:val="0"/>
-        <w:spacing w:after="0" w:line="240" w:lineRule="auto"/>
-        <w:rPr>
-          <w:rFonts w:ascii="Courier New" w:hAnsi="Courier New" w:cs="Courier New"/>
-          <w:b/>
-        </w:rPr>
-      </w:pPr>
-      <w:proofErr w:type="gramStart"/>
+    </w:p>
+    <w:p>
+      <w:pPr>
+        <w:autoSpaceDE w:val="0"/>
+        <w:autoSpaceDN w:val="0"/>
+        <w:adjustRightInd w:val="0"/>
+        <w:spacing w:after="0" w:line="240" w:lineRule="auto"/>
+        <w:rPr>
+          <w:rFonts w:ascii="Courier New" w:hAnsi="Courier New" w:cs="Courier New"/>
+          <w:b/>
+        </w:rPr>
+      </w:pPr>
       <w:r>
         <w:rPr>
           <w:rFonts w:ascii="Courier New" w:hAnsi="Courier New" w:cs="Courier New"/>
@@ -1242,7 +1097,6 @@
         </w:rPr>
         <w:t>a</w:t>
       </w:r>
-      <w:proofErr w:type="gramEnd"/>
     </w:p>
     <w:p>
       <w:pPr>
@@ -1274,7 +1128,6 @@
           <w:b/>
         </w:rPr>
       </w:pPr>
-      <w:proofErr w:type="gramStart"/>
       <w:r>
         <w:rPr>
           <w:rFonts w:ascii="Courier New" w:hAnsi="Courier New" w:cs="Courier New"/>
@@ -1282,7 +1135,6 @@
         </w:rPr>
         <w:t>closing</w:t>
       </w:r>
-      <w:proofErr w:type="gramEnd"/>
     </w:p>
     <w:p>
       <w:pPr>
@@ -1314,21 +1166,12 @@
           <w:b/>
         </w:rPr>
       </w:pPr>
-      <w:proofErr w:type="gramStart"/>
-      <w:r>
-        <w:rPr>
-          <w:rFonts w:ascii="Courier New" w:hAnsi="Courier New" w:cs="Courier New"/>
-          <w:b/>
-        </w:rPr>
-        <w:t>tag</w:t>
-      </w:r>
-      <w:proofErr w:type="gramEnd"/>
-      <w:r>
-        <w:rPr>
-          <w:rFonts w:ascii="Courier New" w:hAnsi="Courier New" w:cs="Courier New"/>
-          <w:b/>
-        </w:rPr>
-        <w:t>.</w:t>
+      <w:r>
+        <w:rPr>
+          <w:rFonts w:ascii="Courier New" w:hAnsi="Courier New" w:cs="Courier New"/>
+          <w:b/>
+        </w:rPr>
+        <w:t>tag.</w:t>
       </w:r>
     </w:p>
     <w:p>
@@ -1900,19 +1743,11 @@
           <w:b/>
         </w:rPr>
       </w:pPr>
-      <w:proofErr w:type="gramStart"/>
-      <w:r>
-        <w:rPr>
-          <w:b/>
-        </w:rPr>
-        <w:t>irb(</w:t>
-      </w:r>
-      <w:proofErr w:type="gramEnd"/>
-      <w:r>
-        <w:rPr>
-          <w:b/>
-        </w:rPr>
-        <w:t>main):010</w:t>
+      <w:r>
+        <w:rPr>
+          <w:b/>
+        </w:rPr>
+        <w:t>irb(main):010</w:t>
       </w:r>
       <w:r>
         <w:rPr>
@@ -2070,19 +1905,11 @@
           <w:b/>
         </w:rPr>
       </w:pPr>
-      <w:proofErr w:type="gramStart"/>
-      <w:r>
-        <w:rPr>
-          <w:b/>
-        </w:rPr>
-        <w:t>irb(</w:t>
-      </w:r>
-      <w:proofErr w:type="gramEnd"/>
-      <w:r>
-        <w:rPr>
-          <w:b/>
-        </w:rPr>
-        <w:t>main):011</w:t>
+      <w:r>
+        <w:rPr>
+          <w:b/>
+        </w:rPr>
+        <w:t>irb(main):011</w:t>
       </w:r>
       <w:r>
         <w:rPr>
@@ -2564,7 +2391,6 @@
     </w:p>
     <w:p/>
     <w:p>
-      <w:proofErr w:type="gramStart"/>
       <w:r>
         <w:t>12</w:t>
       </w:r>
@@ -2574,7 +2400,6 @@
       <w:r>
         <w:t>)</w:t>
       </w:r>
-      <w:proofErr w:type="gramEnd"/>
       <w:r>
         <w:t xml:space="preserve"> </w:t>
       </w:r>
@@ -2864,6 +2689,25 @@
         <w:t>all Global variables provided by ruby</w:t>
       </w:r>
     </w:p>
+    <w:p/>
+    <w:p>
+      <w:r>
+        <w:t>Solution:</w:t>
+      </w:r>
+    </w:p>
+    <w:p>
+      <w:pPr>
+        <w:rPr>
+          <w:b/>
+        </w:rPr>
+      </w:pPr>
+      <w:r>
+        <w:rPr>
+          <w:b/>
+        </w:rPr>
+        <w:t>puts   global_variables</w:t>
+      </w:r>
+    </w:p>
     <w:p>
       <w:r>
         <w:t>17)</w:t>
@@ -2872,11 +2716,7 @@
         <w:t xml:space="preserve"> </w:t>
       </w:r>
       <w:r>
-        <w:t xml:space="preserve">Usage and example of </w:t>
-      </w:r>
-      <w:proofErr w:type="gramStart"/>
-      <w:r>
-        <w:t xml:space="preserve">Header </w:t>
+        <w:t xml:space="preserve">Usage and example of Header </w:t>
       </w:r>
       <w:r>
         <w:t xml:space="preserve"> </w:t>
@@ -2884,59 +2724,16 @@
       <w:r>
         <w:t>Ruby</w:t>
       </w:r>
-      <w:proofErr w:type="gramEnd"/>
-    </w:p>
-    <w:p>
-      <w:r>
-        <w:t xml:space="preserve">The standard Ruby library provides a tool for generating documentation from self documenting code called </w:t>
-      </w:r>
-      <w:proofErr w:type="spellStart"/>
-      <w:r>
-        <w:t>RubyDoc</w:t>
-      </w:r>
-      <w:proofErr w:type="spellEnd"/>
-      <w:r>
-        <w:t xml:space="preserve"> or </w:t>
-      </w:r>
-      <w:proofErr w:type="spellStart"/>
-      <w:r>
-        <w:t>RDoc</w:t>
-      </w:r>
-      <w:proofErr w:type="spellEnd"/>
-      <w:r>
-        <w:t xml:space="preserve"> for short. Though </w:t>
-      </w:r>
-      <w:proofErr w:type="gramStart"/>
-      <w:r>
-        <w:t>it's</w:t>
-      </w:r>
-      <w:proofErr w:type="gramEnd"/>
-      <w:r>
-        <w:t xml:space="preserve"> part of the standard library, </w:t>
-      </w:r>
-      <w:proofErr w:type="spellStart"/>
-      <w:r>
-        <w:t>RDoc</w:t>
-      </w:r>
-      <w:proofErr w:type="spellEnd"/>
-      <w:r>
-        <w:t xml:space="preserve"> isn't a file you require to use. Instead it consists of a command-line program called </w:t>
-      </w:r>
-      <w:proofErr w:type="spellStart"/>
-      <w:r>
-        <w:t>rdoc</w:t>
-      </w:r>
-      <w:proofErr w:type="spellEnd"/>
-      <w:r>
-        <w:t xml:space="preserve"> and a library for parsing specially-formatted comments out of Ruby and C code.</w:t>
-      </w:r>
-    </w:p>
-    <w:p>
-      <w:proofErr w:type="gramStart"/>
+    </w:p>
+    <w:p>
+      <w:r>
+        <w:t>The standard Ruby library provides a tool for generating documentation from self documenting code called RubyDoc or RDoc for short. Though it's part of the standard library, RDoc isn't a file you require to use. Instead it consists of a command-line program called rdoc and a library for parsing specially-formatted comments out of Ruby and C code.</w:t>
+      </w:r>
+    </w:p>
+    <w:p>
       <w:r>
         <w:t>Example :</w:t>
       </w:r>
-      <w:proofErr w:type="gramEnd"/>
     </w:p>
     <w:p/>
     <w:p>

</xml_diff>